<commit_message>
Doku bis auf Zeitplan fertig + db + regristierung fast fertig
</commit_message>
<xml_diff>
--- a/Dokumentation/Projektdokumentation.docx
+++ b/Dokumentation/Projektdokumentation.docx
@@ -405,7 +405,7 @@
       <w:r>
         <w:fldChar w:fldCharType="separate"/>
       </w:r>
-      <w:hyperlink w:anchor="_Toc479596268" w:history="1">
+      <w:hyperlink w:anchor="_Toc517346486" w:history="1">
         <w:r>
           <w:rPr>
             <w:rStyle w:val="Hyperlink"/>
@@ -432,7 +432,7 @@
             <w:noProof/>
             <w:webHidden/>
           </w:rPr>
-          <w:instrText xml:space="preserve"> PAGEREF _Toc479596268 \h </w:instrText>
+          <w:instrText xml:space="preserve"> PAGEREF _Toc517346486 \h </w:instrText>
         </w:r>
         <w:r>
           <w:rPr>
@@ -475,7 +475,7 @@
           <w:lang w:val="de-CH" w:eastAsia="de-CH"/>
         </w:rPr>
       </w:pPr>
-      <w:hyperlink w:anchor="_Toc479596269" w:history="1">
+      <w:hyperlink w:anchor="_Toc517346487" w:history="1">
         <w:r>
           <w:rPr>
             <w:rStyle w:val="Hyperlink"/>
@@ -502,7 +502,7 @@
             <w:noProof/>
             <w:webHidden/>
           </w:rPr>
-          <w:instrText xml:space="preserve"> PAGEREF _Toc479596269 \h </w:instrText>
+          <w:instrText xml:space="preserve"> PAGEREF _Toc517346487 \h </w:instrText>
         </w:r>
         <w:r>
           <w:rPr>
@@ -522,7 +522,7 @@
             <w:noProof/>
             <w:webHidden/>
           </w:rPr>
-          <w:t>2</w:t>
+          <w:t>5</w:t>
         </w:r>
         <w:r>
           <w:rPr>
@@ -545,7 +545,7 @@
           <w:lang w:val="de-CH" w:eastAsia="de-CH"/>
         </w:rPr>
       </w:pPr>
-      <w:hyperlink w:anchor="_Toc479596270" w:history="1">
+      <w:hyperlink w:anchor="_Toc517346488" w:history="1">
         <w:r>
           <w:rPr>
             <w:rStyle w:val="Hyperlink"/>
@@ -572,7 +572,7 @@
             <w:noProof/>
             <w:webHidden/>
           </w:rPr>
-          <w:instrText xml:space="preserve"> PAGEREF _Toc479596270 \h </w:instrText>
+          <w:instrText xml:space="preserve"> PAGEREF _Toc517346488 \h </w:instrText>
         </w:r>
         <w:r>
           <w:rPr>
@@ -592,7 +592,7 @@
             <w:noProof/>
             <w:webHidden/>
           </w:rPr>
-          <w:t>2</w:t>
+          <w:t>6</w:t>
         </w:r>
         <w:r>
           <w:rPr>
@@ -615,7 +615,7 @@
           <w:lang w:val="de-CH" w:eastAsia="de-CH"/>
         </w:rPr>
       </w:pPr>
-      <w:hyperlink w:anchor="_Toc479596271" w:history="1">
+      <w:hyperlink w:anchor="_Toc517346489" w:history="1">
         <w:r>
           <w:rPr>
             <w:rStyle w:val="Hyperlink"/>
@@ -642,7 +642,7 @@
             <w:noProof/>
             <w:webHidden/>
           </w:rPr>
-          <w:instrText xml:space="preserve"> PAGEREF _Toc479596271 \h </w:instrText>
+          <w:instrText xml:space="preserve"> PAGEREF _Toc517346489 \h </w:instrText>
         </w:r>
         <w:r>
           <w:rPr>
@@ -662,7 +662,7 @@
             <w:noProof/>
             <w:webHidden/>
           </w:rPr>
-          <w:t>2</w:t>
+          <w:t>7</w:t>
         </w:r>
         <w:r>
           <w:rPr>
@@ -685,13 +685,27 @@
           <w:lang w:val="de-CH" w:eastAsia="de-CH"/>
         </w:rPr>
       </w:pPr>
-      <w:hyperlink w:anchor="_Toc479596272" w:history="1">
+      <w:hyperlink w:anchor="_Toc517346490" w:history="1">
         <w:r>
           <w:rPr>
             <w:rStyle w:val="Hyperlink"/>
             <w:noProof/>
           </w:rPr>
-          <w:t>Realisieren</w:t>
+          <w:t>Realisi</w:t>
+        </w:r>
+        <w:r>
+          <w:rPr>
+            <w:rStyle w:val="Hyperlink"/>
+            <w:noProof/>
+          </w:rPr>
+          <w:t>e</w:t>
+        </w:r>
+        <w:r>
+          <w:rPr>
+            <w:rStyle w:val="Hyperlink"/>
+            <w:noProof/>
+          </w:rPr>
+          <w:t>ren</w:t>
         </w:r>
         <w:r>
           <w:rPr>
@@ -712,7 +726,7 @@
             <w:noProof/>
             <w:webHidden/>
           </w:rPr>
-          <w:instrText xml:space="preserve"> PAGEREF _Toc479596272 \h </w:instrText>
+          <w:instrText xml:space="preserve"> PAGEREF _Toc517346490 \h </w:instrText>
         </w:r>
         <w:r>
           <w:rPr>
@@ -732,7 +746,7 @@
             <w:noProof/>
             <w:webHidden/>
           </w:rPr>
-          <w:t>2</w:t>
+          <w:t>8</w:t>
         </w:r>
         <w:r>
           <w:rPr>
@@ -755,7 +769,7 @@
           <w:lang w:val="de-CH" w:eastAsia="de-CH"/>
         </w:rPr>
       </w:pPr>
-      <w:hyperlink w:anchor="_Toc479596273" w:history="1">
+      <w:hyperlink w:anchor="_Toc517346491" w:history="1">
         <w:r>
           <w:rPr>
             <w:rStyle w:val="Hyperlink"/>
@@ -782,7 +796,7 @@
             <w:noProof/>
             <w:webHidden/>
           </w:rPr>
-          <w:instrText xml:space="preserve"> PAGEREF _Toc479596273 \h </w:instrText>
+          <w:instrText xml:space="preserve"> PAGEREF _Toc517346491 \h </w:instrText>
         </w:r>
         <w:r>
           <w:rPr>
@@ -802,7 +816,7 @@
             <w:noProof/>
             <w:webHidden/>
           </w:rPr>
-          <w:t>2</w:t>
+          <w:t>9</w:t>
         </w:r>
         <w:r>
           <w:rPr>
@@ -825,7 +839,7 @@
           <w:lang w:val="de-CH" w:eastAsia="de-CH"/>
         </w:rPr>
       </w:pPr>
-      <w:hyperlink w:anchor="_Toc479596274" w:history="1">
+      <w:hyperlink w:anchor="_Toc517346492" w:history="1">
         <w:r>
           <w:rPr>
             <w:rStyle w:val="Hyperlink"/>
@@ -852,7 +866,7 @@
             <w:noProof/>
             <w:webHidden/>
           </w:rPr>
-          <w:instrText xml:space="preserve"> PAGEREF _Toc479596274 \h </w:instrText>
+          <w:instrText xml:space="preserve"> PAGEREF _Toc517346492 \h </w:instrText>
         </w:r>
         <w:r>
           <w:rPr>
@@ -872,7 +886,7 @@
             <w:noProof/>
             <w:webHidden/>
           </w:rPr>
-          <w:t>2</w:t>
+          <w:t>9</w:t>
         </w:r>
         <w:r>
           <w:rPr>
@@ -885,216 +899,6 @@
     </w:p>
     <w:p>
       <w:pPr>
-        <w:pStyle w:val="Verzeichnis1"/>
-        <w:rPr>
-          <w:rFonts w:asciiTheme="minorHAnsi" w:eastAsiaTheme="minorEastAsia" w:hAnsiTheme="minorHAnsi" w:cstheme="minorBidi"/>
-          <w:noProof/>
-          <w:color w:val="auto"/>
-          <w:sz w:val="22"/>
-          <w:szCs w:val="22"/>
-          <w:lang w:val="de-CH" w:eastAsia="de-CH"/>
-        </w:rPr>
-      </w:pPr>
-      <w:hyperlink w:anchor="_Toc479596275" w:history="1">
-        <w:r>
-          <w:rPr>
-            <w:rStyle w:val="Hyperlink"/>
-            <w:noProof/>
-          </w:rPr>
-          <w:t>Glossar</w:t>
-        </w:r>
-        <w:r>
-          <w:rPr>
-            <w:noProof/>
-            <w:webHidden/>
-          </w:rPr>
-          <w:tab/>
-        </w:r>
-        <w:r>
-          <w:rPr>
-            <w:noProof/>
-            <w:webHidden/>
-          </w:rPr>
-          <w:fldChar w:fldCharType="begin"/>
-        </w:r>
-        <w:r>
-          <w:rPr>
-            <w:noProof/>
-            <w:webHidden/>
-          </w:rPr>
-          <w:instrText xml:space="preserve"> PAGEREF _Toc479596275 \h </w:instrText>
-        </w:r>
-        <w:r>
-          <w:rPr>
-            <w:noProof/>
-            <w:webHidden/>
-          </w:rPr>
-        </w:r>
-        <w:r>
-          <w:rPr>
-            <w:noProof/>
-            <w:webHidden/>
-          </w:rPr>
-          <w:fldChar w:fldCharType="separate"/>
-        </w:r>
-        <w:r>
-          <w:rPr>
-            <w:noProof/>
-            <w:webHidden/>
-          </w:rPr>
-          <w:t>2</w:t>
-        </w:r>
-        <w:r>
-          <w:rPr>
-            <w:noProof/>
-            <w:webHidden/>
-          </w:rPr>
-          <w:fldChar w:fldCharType="end"/>
-        </w:r>
-      </w:hyperlink>
-    </w:p>
-    <w:p>
-      <w:pPr>
-        <w:pStyle w:val="Verzeichnis1"/>
-        <w:rPr>
-          <w:rFonts w:asciiTheme="minorHAnsi" w:eastAsiaTheme="minorEastAsia" w:hAnsiTheme="minorHAnsi" w:cstheme="minorBidi"/>
-          <w:noProof/>
-          <w:color w:val="auto"/>
-          <w:sz w:val="22"/>
-          <w:szCs w:val="22"/>
-          <w:lang w:val="de-CH" w:eastAsia="de-CH"/>
-        </w:rPr>
-      </w:pPr>
-      <w:hyperlink w:anchor="_Toc479596276" w:history="1">
-        <w:r>
-          <w:rPr>
-            <w:rStyle w:val="Hyperlink"/>
-            <w:noProof/>
-          </w:rPr>
-          <w:t>Abbildungverzeichnis</w:t>
-        </w:r>
-        <w:r>
-          <w:rPr>
-            <w:noProof/>
-            <w:webHidden/>
-          </w:rPr>
-          <w:tab/>
-        </w:r>
-        <w:r>
-          <w:rPr>
-            <w:noProof/>
-            <w:webHidden/>
-          </w:rPr>
-          <w:fldChar w:fldCharType="begin"/>
-        </w:r>
-        <w:r>
-          <w:rPr>
-            <w:noProof/>
-            <w:webHidden/>
-          </w:rPr>
-          <w:instrText xml:space="preserve"> PAGEREF _Toc479596276 \h </w:instrText>
-        </w:r>
-        <w:r>
-          <w:rPr>
-            <w:noProof/>
-            <w:webHidden/>
-          </w:rPr>
-        </w:r>
-        <w:r>
-          <w:rPr>
-            <w:noProof/>
-            <w:webHidden/>
-          </w:rPr>
-          <w:fldChar w:fldCharType="separate"/>
-        </w:r>
-        <w:r>
-          <w:rPr>
-            <w:noProof/>
-            <w:webHidden/>
-          </w:rPr>
-          <w:t>2</w:t>
-        </w:r>
-        <w:r>
-          <w:rPr>
-            <w:noProof/>
-            <w:webHidden/>
-          </w:rPr>
-          <w:fldChar w:fldCharType="end"/>
-        </w:r>
-      </w:hyperlink>
-    </w:p>
-    <w:p>
-      <w:pPr>
-        <w:pStyle w:val="Verzeichnis1"/>
-        <w:rPr>
-          <w:rFonts w:asciiTheme="minorHAnsi" w:eastAsiaTheme="minorEastAsia" w:hAnsiTheme="minorHAnsi" w:cstheme="minorBidi"/>
-          <w:noProof/>
-          <w:color w:val="auto"/>
-          <w:sz w:val="22"/>
-          <w:szCs w:val="22"/>
-          <w:lang w:val="de-CH" w:eastAsia="de-CH"/>
-        </w:rPr>
-      </w:pPr>
-      <w:hyperlink w:anchor="_Toc479596277" w:history="1">
-        <w:r>
-          <w:rPr>
-            <w:rStyle w:val="Hyperlink"/>
-            <w:noProof/>
-          </w:rPr>
-          <w:t>Literaturverzeichnis</w:t>
-        </w:r>
-        <w:r>
-          <w:rPr>
-            <w:noProof/>
-            <w:webHidden/>
-          </w:rPr>
-          <w:tab/>
-        </w:r>
-        <w:r>
-          <w:rPr>
-            <w:noProof/>
-            <w:webHidden/>
-          </w:rPr>
-          <w:fldChar w:fldCharType="begin"/>
-        </w:r>
-        <w:r>
-          <w:rPr>
-            <w:noProof/>
-            <w:webHidden/>
-          </w:rPr>
-          <w:instrText xml:space="preserve"> PAGEREF _Toc479596277 \h </w:instrText>
-        </w:r>
-        <w:r>
-          <w:rPr>
-            <w:noProof/>
-            <w:webHidden/>
-          </w:rPr>
-        </w:r>
-        <w:r>
-          <w:rPr>
-            <w:noProof/>
-            <w:webHidden/>
-          </w:rPr>
-          <w:fldChar w:fldCharType="separate"/>
-        </w:r>
-        <w:r>
-          <w:rPr>
-            <w:noProof/>
-            <w:webHidden/>
-          </w:rPr>
-          <w:t>2</w:t>
-        </w:r>
-        <w:r>
-          <w:rPr>
-            <w:noProof/>
-            <w:webHidden/>
-          </w:rPr>
-          <w:fldChar w:fldCharType="end"/>
-        </w:r>
-      </w:hyperlink>
-    </w:p>
-    <w:p>
-      <w:pPr>
         <w:spacing w:after="0" w:line="240" w:lineRule="auto"/>
         <w:rPr>
           <w:rFonts w:ascii="OCR A Extended" w:hAnsi="OCR A Extended" w:cs="OCR A Extended"/>
@@ -1119,7 +923,7 @@
       <w:pPr>
         <w:pStyle w:val="2UntertitelGROSS"/>
       </w:pPr>
-      <w:bookmarkStart w:id="0" w:name="_Toc479596268"/>
+      <w:bookmarkStart w:id="0" w:name="_Toc517346486"/>
       <w:r>
         <w:lastRenderedPageBreak/>
         <w:t>Arbeitsjournal</w:t>
@@ -2353,7 +2157,7 @@
               </w:numPr>
             </w:pPr>
             <w:r>
-              <w:t>Auflistung der wichtigsten Punkte</w:t>
+              <w:t>Doku abschliessen</w:t>
             </w:r>
           </w:p>
           <w:p>
@@ -2365,7 +2169,15 @@
               </w:numPr>
             </w:pPr>
             <w:r>
-              <w:t>Max. 3 -5 Punkte</w:t>
+              <w:t xml:space="preserve">Serverseitig validieren und </w:t>
+            </w:r>
+            <w:proofErr w:type="spellStart"/>
+            <w:r>
+              <w:t>register</w:t>
+            </w:r>
+            <w:proofErr w:type="spellEnd"/>
+            <w:r>
+              <w:t xml:space="preserve"> aufbauen</w:t>
             </w:r>
           </w:p>
         </w:tc>
@@ -2407,7 +2219,32 @@
               <w:rPr>
                 <w:i/>
               </w:rPr>
-              <w:t>Vormittag</w:t>
+              <w:t xml:space="preserve">Vormittag: </w:t>
+            </w:r>
+          </w:p>
+          <w:p>
+            <w:pPr>
+              <w:pStyle w:val="4Lauftextgrau"/>
+            </w:pPr>
+            <w:r>
+              <w:t xml:space="preserve">Doku </w:t>
+            </w:r>
+            <w:r>
+              <w:t>abgeschlossen (bis auf Zeitplan)</w:t>
+            </w:r>
+          </w:p>
+          <w:p>
+            <w:pPr>
+              <w:pStyle w:val="4Lauftextgrau"/>
+              <w:rPr>
+                <w:i/>
+              </w:rPr>
+            </w:pPr>
+            <w:r>
+              <w:rPr>
+                <w:i/>
+              </w:rPr>
+              <w:t>Nachmittag</w:t>
             </w:r>
             <w:r>
               <w:rPr>
@@ -2420,9 +2257,11 @@
             <w:pPr>
               <w:pStyle w:val="4Lauftextgrau"/>
             </w:pPr>
+            <w:bookmarkStart w:id="1" w:name="_GoBack"/>
             <w:r>
               <w:t xml:space="preserve">Kurze Beschreibung was geleistet worden ist. </w:t>
             </w:r>
+            <w:bookmarkEnd w:id="1"/>
           </w:p>
         </w:tc>
       </w:tr>
@@ -2753,6 +2592,7 @@
               <w:pStyle w:val="4Lauftextgrau"/>
             </w:pPr>
             <w:r>
+              <w:lastRenderedPageBreak/>
               <w:t>Erfolgserlebnisse</w:t>
             </w:r>
           </w:p>
@@ -2772,6 +2612,7 @@
               <w:rPr>
                 <w:i/>
               </w:rPr>
+              <w:lastRenderedPageBreak/>
               <w:t xml:space="preserve">Vormittag: </w:t>
             </w:r>
           </w:p>
@@ -2780,6 +2621,7 @@
               <w:pStyle w:val="4Lauftextgrau"/>
             </w:pPr>
             <w:r>
+              <w:lastRenderedPageBreak/>
               <w:t xml:space="preserve">Ich habe die Startseite und das Login programmiert, da bei diesen Seiten MVC und einen Entwurf nicht von Nöten ist. </w:t>
             </w:r>
           </w:p>
@@ -3075,12 +2917,12 @@
       <w:pPr>
         <w:pStyle w:val="2UntertitelGROSS"/>
       </w:pPr>
-      <w:bookmarkStart w:id="1" w:name="_Toc479596269"/>
+      <w:bookmarkStart w:id="2" w:name="_Toc517346487"/>
       <w:r>
         <w:lastRenderedPageBreak/>
         <w:t>Informieren</w:t>
       </w:r>
-      <w:bookmarkEnd w:id="1"/>
+      <w:bookmarkEnd w:id="2"/>
     </w:p>
     <w:p>
       <w:pPr>
@@ -3354,7 +3196,7 @@
       <w:pPr>
         <w:pStyle w:val="2UntertitelGROSS"/>
       </w:pPr>
-      <w:bookmarkStart w:id="2" w:name="_Toc479596270"/>
+      <w:bookmarkStart w:id="3" w:name="_Toc517346488"/>
       <w:r>
         <w:lastRenderedPageBreak/>
         <w:t>Plan</w:t>
@@ -3362,7 +3204,7 @@
       <w:r>
         <w:t>en</w:t>
       </w:r>
-      <w:bookmarkEnd w:id="2"/>
+      <w:bookmarkEnd w:id="3"/>
     </w:p>
     <w:p>
       <w:pPr>
@@ -3373,64 +3215,6 @@
           <w:color w:val="4C4C4C"/>
         </w:rPr>
       </w:pPr>
-    </w:p>
-    <w:p>
-      <w:pPr>
-        <w:pStyle w:val="3Untertitelblau"/>
-      </w:pPr>
-      <w:r>
-        <w:t>Soll-Zeitplan</w:t>
-      </w:r>
-    </w:p>
-    <w:p>
-      <w:pPr>
-        <w:pStyle w:val="4Lauftextgrau"/>
-        <w:rPr>
-          <w:sz w:val="24"/>
-          <w:szCs w:val="24"/>
-        </w:rPr>
-      </w:pPr>
-    </w:p>
-    <w:p>
-      <w:pPr>
-        <w:pStyle w:val="4Lauftextgrau"/>
-        <w:rPr>
-          <w:i/>
-        </w:rPr>
-      </w:pPr>
-      <w:r>
-        <w:t>&lt;Screenshot von Eurem Soll-Zeitplan&gt;</w:t>
-      </w:r>
-    </w:p>
-    <w:p>
-      <w:pPr>
-        <w:pStyle w:val="4Lauftextgrau"/>
-      </w:pPr>
-    </w:p>
-    <w:p>
-      <w:pPr>
-        <w:pStyle w:val="3Untertitelblau"/>
-      </w:pPr>
-      <w:r>
-        <w:t>Ist-Zeitplan</w:t>
-      </w:r>
-    </w:p>
-    <w:p>
-      <w:pPr>
-        <w:pStyle w:val="4Lauftextgrau"/>
-        <w:rPr>
-          <w:sz w:val="24"/>
-          <w:szCs w:val="24"/>
-        </w:rPr>
-      </w:pPr>
-    </w:p>
-    <w:p>
-      <w:pPr>
-        <w:pStyle w:val="4Lauftextgrau"/>
-      </w:pPr>
-      <w:r>
-        <w:t>&lt;Screenshot von Eurem Ist-Zeitplan&gt;</w:t>
-      </w:r>
     </w:p>
     <w:p>
       <w:pPr>
@@ -3456,12 +3240,12 @@
       <w:pPr>
         <w:pStyle w:val="2UntertitelGROSS"/>
       </w:pPr>
-      <w:bookmarkStart w:id="3" w:name="_Toc479596271"/>
+      <w:bookmarkStart w:id="4" w:name="_Toc517346489"/>
       <w:r>
         <w:lastRenderedPageBreak/>
         <w:t>Entscheiden</w:t>
       </w:r>
-      <w:bookmarkEnd w:id="3"/>
+      <w:bookmarkEnd w:id="4"/>
     </w:p>
     <w:p>
       <w:pPr>
@@ -4288,12 +4072,12 @@
       <w:pPr>
         <w:pStyle w:val="2UntertitelGROSS"/>
       </w:pPr>
-      <w:bookmarkStart w:id="4" w:name="_Toc479596272"/>
+      <w:bookmarkStart w:id="5" w:name="_Toc517346490"/>
       <w:r>
         <w:lastRenderedPageBreak/>
         <w:t>Realisieren</w:t>
       </w:r>
-      <w:bookmarkEnd w:id="4"/>
+      <w:bookmarkEnd w:id="5"/>
     </w:p>
     <w:p>
       <w:pPr>
@@ -4320,9 +4104,9 @@
         </w:rPr>
         <w:drawing>
           <wp:inline distT="0" distB="0" distL="0" distR="0">
-            <wp:extent cx="5033010" cy="4707255"/>
+            <wp:extent cx="5518150" cy="4707255"/>
             <wp:effectExtent l="0" t="0" r="0" b="0"/>
-            <wp:docPr id="1" name="Grafik 1"/>
+            <wp:docPr id="3" name="Grafik 3"/>
             <wp:cNvGraphicFramePr>
               <a:graphicFrameLocks xmlns:a="http://schemas.openxmlformats.org/drawingml/2006/main" noChangeAspect="1"/>
             </wp:cNvGraphicFramePr>
@@ -4330,7 +4114,7 @@
               <a:graphicData uri="http://schemas.openxmlformats.org/drawingml/2006/picture">
                 <pic:pic xmlns:pic="http://schemas.openxmlformats.org/drawingml/2006/picture">
                   <pic:nvPicPr>
-                    <pic:cNvPr id="0" name="Picture 1"/>
+                    <pic:cNvPr id="0" name="Picture 2"/>
                     <pic:cNvPicPr>
                       <a:picLocks noChangeAspect="1" noChangeArrowheads="1"/>
                     </pic:cNvPicPr>
@@ -4351,7 +4135,7 @@
                   <pic:spPr bwMode="auto">
                     <a:xfrm>
                       <a:off x="0" y="0"/>
-                      <a:ext cx="5033010" cy="4707255"/>
+                      <a:ext cx="5518150" cy="4707255"/>
                     </a:xfrm>
                     <a:prstGeom prst="rect">
                       <a:avLst/>
@@ -4395,12 +4179,12 @@
       <w:pPr>
         <w:pStyle w:val="2UntertitelGROSS"/>
       </w:pPr>
-      <w:bookmarkStart w:id="5" w:name="_Toc479596273"/>
+      <w:bookmarkStart w:id="6" w:name="_Toc517346491"/>
       <w:r>
         <w:lastRenderedPageBreak/>
         <w:t>Kontrollieren</w:t>
       </w:r>
-      <w:bookmarkEnd w:id="5"/>
+      <w:bookmarkEnd w:id="6"/>
     </w:p>
     <w:p>
       <w:pPr>
@@ -4419,8 +4203,6 @@
           <w:b/>
         </w:rPr>
       </w:pPr>
-      <w:bookmarkStart w:id="6" w:name="_GoBack"/>
-      <w:bookmarkEnd w:id="6"/>
     </w:p>
     <w:p>
       <w:pPr>
@@ -4497,7 +4279,7 @@
       <w:pPr>
         <w:pStyle w:val="2UntertitelGROSS"/>
       </w:pPr>
-      <w:bookmarkStart w:id="7" w:name="_Toc479596274"/>
+      <w:bookmarkStart w:id="7" w:name="_Toc517346492"/>
       <w:r>
         <w:t>Auswerten</w:t>
       </w:r>
@@ -7306,7 +7088,7 @@
 </file>
 
 <file path=customXml/itemProps1.xml><?xml version="1.0" encoding="utf-8"?>
-<ds:datastoreItem xmlns:ds="http://schemas.openxmlformats.org/officeDocument/2006/customXml" ds:itemID="{60FCB3DE-0759-45F4-A71E-0101CB1BAD29}">
+<ds:datastoreItem xmlns:ds="http://schemas.openxmlformats.org/officeDocument/2006/customXml" ds:itemID="{16875FCD-4537-4F05-961A-E2C47FBC02EB}">
   <ds:schemaRefs>
     <ds:schemaRef ds:uri="http://schemas.openxmlformats.org/officeDocument/2006/bibliography"/>
   </ds:schemaRefs>

</xml_diff>

<commit_message>
Zeitplan und Use-Case fertig
</commit_message>
<xml_diff>
--- a/Dokumentation/Projektdokumentation.docx
+++ b/Dokumentation/Projektdokumentation.docx
@@ -691,21 +691,7 @@
             <w:rStyle w:val="Hyperlink"/>
             <w:noProof/>
           </w:rPr>
-          <w:t>Realisi</w:t>
-        </w:r>
-        <w:r>
-          <w:rPr>
-            <w:rStyle w:val="Hyperlink"/>
-            <w:noProof/>
-          </w:rPr>
-          <w:t>e</w:t>
-        </w:r>
-        <w:r>
-          <w:rPr>
-            <w:rStyle w:val="Hyperlink"/>
-            <w:noProof/>
-          </w:rPr>
-          <w:t>ren</w:t>
+          <w:t>Realisieren</w:t>
         </w:r>
         <w:r>
           <w:rPr>
@@ -2227,10 +2213,7 @@
               <w:pStyle w:val="4Lauftextgrau"/>
             </w:pPr>
             <w:r>
-              <w:t xml:space="preserve">Doku </w:t>
-            </w:r>
-            <w:r>
-              <w:t>abgeschlossen (bis auf Zeitplan)</w:t>
+              <w:t>Doku abgeschlossen (bis auf Zeitplan)</w:t>
             </w:r>
           </w:p>
           <w:p>
@@ -2257,11 +2240,17 @@
             <w:pPr>
               <w:pStyle w:val="4Lauftextgrau"/>
             </w:pPr>
-            <w:bookmarkStart w:id="1" w:name="_GoBack"/>
-            <w:r>
-              <w:t xml:space="preserve">Kurze Beschreibung was geleistet worden ist. </w:t>
-            </w:r>
-            <w:bookmarkEnd w:id="1"/>
+            <w:r>
+              <w:t xml:space="preserve">Ich bin nicht ganz fertig geworden die Einfügung in die Datenbank </w:t>
+            </w:r>
+            <w:proofErr w:type="spellStart"/>
+            <w:r>
+              <w:t>bugt</w:t>
+            </w:r>
+            <w:proofErr w:type="spellEnd"/>
+            <w:r>
+              <w:t xml:space="preserve"> noch rum.</w:t>
+            </w:r>
           </w:p>
         </w:tc>
       </w:tr>
@@ -2288,7 +2277,7 @@
               <w:pStyle w:val="4Lauftextgrau"/>
             </w:pPr>
             <w:r>
-              <w:t>Knacknuss des Tages notieren.</w:t>
+              <w:t>Daten in die Datenbank einfügen</w:t>
             </w:r>
           </w:p>
         </w:tc>
@@ -2316,7 +2305,15 @@
               <w:pStyle w:val="4Lauftextgrau"/>
             </w:pPr>
             <w:r>
-              <w:t>Was hat nicht funktioniert?</w:t>
+              <w:t xml:space="preserve">Seite </w:t>
+            </w:r>
+            <w:proofErr w:type="spellStart"/>
+            <w:r>
+              <w:t>refreshed</w:t>
+            </w:r>
+            <w:proofErr w:type="spellEnd"/>
+            <w:r>
+              <w:t xml:space="preserve"> mit Ajax</w:t>
             </w:r>
           </w:p>
         </w:tc>
@@ -2343,12 +2340,21 @@
             <w:pPr>
               <w:pStyle w:val="4Lauftextgrau"/>
             </w:pPr>
-            <w:r>
-              <w:t xml:space="preserve">Wie konnte ich das Problem lösen? </w:t>
-            </w:r>
-            <w:r>
-              <w:br/>
-              <w:t>Falls kein Problem auftritt, gibt es auch keine Lösung zu notieren.</w:t>
+            <w:proofErr w:type="spellStart"/>
+            <w:r>
+              <w:t>Onclick</w:t>
+            </w:r>
+            <w:proofErr w:type="spellEnd"/>
+            <w:r>
+              <w:t xml:space="preserve"> verwenden und </w:t>
+            </w:r>
+            <w:proofErr w:type="spellStart"/>
+            <w:r>
+              <w:t>onsubmit</w:t>
+            </w:r>
+            <w:proofErr w:type="spellEnd"/>
+            <w:r>
+              <w:t xml:space="preserve"> rausnehmen</w:t>
             </w:r>
           </w:p>
         </w:tc>
@@ -2376,7 +2382,7 @@
               <w:pStyle w:val="4Lauftextgrau"/>
             </w:pPr>
             <w:r>
-              <w:t xml:space="preserve">Sehr wichtig in der Testphase. </w:t>
+              <w:t>Fügt es die Daten in die Datenbank ein?</w:t>
             </w:r>
           </w:p>
         </w:tc>
@@ -2403,16 +2409,24 @@
             <w:pPr>
               <w:pStyle w:val="4Lauftextgrau"/>
             </w:pPr>
-            <w:r>
-              <w:t xml:space="preserve">Nicht jede Google-Suche ist zu dokumentieren, sondern nur die wichtigsten 1 bis 2 Inputs, welche </w:t>
-            </w:r>
-            <w:proofErr w:type="spellStart"/>
-            <w:r>
-              <w:t>massgeblich</w:t>
-            </w:r>
-            <w:proofErr w:type="spellEnd"/>
-            <w:r>
-              <w:t xml:space="preserve"> für den Tageserfolg beigetragen haben.</w:t>
+            <w:hyperlink r:id="rId9" w:history="1">
+              <w:r>
+                <w:rPr>
+                  <w:rStyle w:val="Hyperlink"/>
+                </w:rPr>
+                <w:t>https://www.youtube.com/watch?v=xb8aad4MRx8</w:t>
+              </w:r>
+            </w:hyperlink>
+            <w:r>
+              <w:t xml:space="preserve"> </w:t>
+            </w:r>
+          </w:p>
+          <w:p>
+            <w:pPr>
+              <w:pStyle w:val="4Lauftextgrau"/>
+            </w:pPr>
+            <w:r>
+              <w:t>Datenbank Connection</w:t>
             </w:r>
           </w:p>
         </w:tc>
@@ -2440,7 +2454,7 @@
               <w:pStyle w:val="4Lauftextgrau"/>
             </w:pPr>
             <w:r>
-              <w:t>Wer konnte bei was helfen?</w:t>
+              <w:t>Andreas (Lehrmeister, konnte nicht weiterhelfen)</w:t>
             </w:r>
           </w:p>
         </w:tc>
@@ -2468,7 +2482,10 @@
               <w:pStyle w:val="4Lauftextgrau"/>
             </w:pPr>
             <w:r>
-              <w:t xml:space="preserve">Vergleich mit dem Soll-Zeitplan zu Tagesende. Auf allfällige Abweichungen zum Zeitplan aufmerksam machen.  </w:t>
+              <w:t>Bis jetzt habe ich noch genug Zeit</w:t>
+            </w:r>
+            <w:r>
+              <w:t xml:space="preserve">  </w:t>
             </w:r>
           </w:p>
         </w:tc>
@@ -2496,15 +2513,15 @@
               <w:pStyle w:val="4Lauftextgrau"/>
             </w:pPr>
             <w:r>
-              <w:t>Was lief gut, was nicht?</w:t>
-            </w:r>
-          </w:p>
-          <w:p>
-            <w:pPr>
-              <w:pStyle w:val="4Lauftextgrau"/>
-            </w:pPr>
-            <w:r>
-              <w:t>Konnten die Tagesziele erreicht werden?</w:t>
+              <w:t xml:space="preserve">Ich konnte die Registrierung einfach responsive machen was </w:t>
+            </w:r>
+            <w:proofErr w:type="gramStart"/>
+            <w:r>
+              <w:t>toll</w:t>
+            </w:r>
+            <w:proofErr w:type="gramEnd"/>
+            <w:r>
+              <w:t xml:space="preserve"> ist.</w:t>
             </w:r>
           </w:p>
         </w:tc>
@@ -2592,7 +2609,6 @@
               <w:pStyle w:val="4Lauftextgrau"/>
             </w:pPr>
             <w:r>
-              <w:lastRenderedPageBreak/>
               <w:t>Erfolgserlebnisse</w:t>
             </w:r>
           </w:p>
@@ -2612,7 +2628,6 @@
               <w:rPr>
                 <w:i/>
               </w:rPr>
-              <w:lastRenderedPageBreak/>
               <w:t xml:space="preserve">Vormittag: </w:t>
             </w:r>
           </w:p>
@@ -2621,7 +2636,6 @@
               <w:pStyle w:val="4Lauftextgrau"/>
             </w:pPr>
             <w:r>
-              <w:lastRenderedPageBreak/>
               <w:t xml:space="preserve">Ich habe die Startseite und das Login programmiert, da bei diesen Seiten MVC und einen Entwurf nicht von Nöten ist. </w:t>
             </w:r>
           </w:p>
@@ -2917,12 +2931,12 @@
       <w:pPr>
         <w:pStyle w:val="2UntertitelGROSS"/>
       </w:pPr>
-      <w:bookmarkStart w:id="2" w:name="_Toc517346487"/>
+      <w:bookmarkStart w:id="1" w:name="_Toc517346487"/>
       <w:r>
         <w:lastRenderedPageBreak/>
         <w:t>Informieren</w:t>
       </w:r>
-      <w:bookmarkEnd w:id="2"/>
+      <w:bookmarkEnd w:id="1"/>
     </w:p>
     <w:p>
       <w:pPr>
@@ -3196,7 +3210,7 @@
       <w:pPr>
         <w:pStyle w:val="2UntertitelGROSS"/>
       </w:pPr>
-      <w:bookmarkStart w:id="3" w:name="_Toc517346488"/>
+      <w:bookmarkStart w:id="2" w:name="_Toc517346488"/>
       <w:r>
         <w:lastRenderedPageBreak/>
         <w:t>Plan</w:t>
@@ -3204,7 +3218,7 @@
       <w:r>
         <w:t>en</w:t>
       </w:r>
-      <w:bookmarkEnd w:id="3"/>
+      <w:bookmarkEnd w:id="2"/>
     </w:p>
     <w:p>
       <w:pPr>
@@ -3233,6 +3247,9 @@
         </w:rPr>
       </w:pPr>
       <w:r>
+        <w:t>--Zeitplan--</w:t>
+      </w:r>
+      <w:r>
         <w:br w:type="page"/>
       </w:r>
     </w:p>
@@ -3240,12 +3257,12 @@
       <w:pPr>
         <w:pStyle w:val="2UntertitelGROSS"/>
       </w:pPr>
-      <w:bookmarkStart w:id="4" w:name="_Toc517346489"/>
+      <w:bookmarkStart w:id="3" w:name="_Toc517346489"/>
       <w:r>
         <w:lastRenderedPageBreak/>
         <w:t>Entscheiden</w:t>
       </w:r>
-      <w:bookmarkEnd w:id="4"/>
+      <w:bookmarkEnd w:id="3"/>
     </w:p>
     <w:p>
       <w:pPr>
@@ -4072,12 +4089,12 @@
       <w:pPr>
         <w:pStyle w:val="2UntertitelGROSS"/>
       </w:pPr>
-      <w:bookmarkStart w:id="5" w:name="_Toc517346490"/>
+      <w:bookmarkStart w:id="4" w:name="_Toc517346490"/>
       <w:r>
         <w:lastRenderedPageBreak/>
         <w:t>Realisieren</w:t>
       </w:r>
-      <w:bookmarkEnd w:id="5"/>
+      <w:bookmarkEnd w:id="4"/>
     </w:p>
     <w:p>
       <w:pPr>
@@ -4120,7 +4137,7 @@
                     </pic:cNvPicPr>
                   </pic:nvPicPr>
                   <pic:blipFill>
-                    <a:blip r:embed="rId9">
+                    <a:blip r:embed="rId10">
                       <a:extLst>
                         <a:ext uri="{28A0092B-C50C-407E-A947-70E740481C1C}">
                           <a14:useLocalDpi xmlns:a14="http://schemas.microsoft.com/office/drawing/2010/main" val="0"/>
@@ -4160,6 +4177,31 @@
     <w:p>
       <w:pPr>
         <w:spacing w:after="0" w:line="240" w:lineRule="auto"/>
+      </w:pPr>
+      <w:r>
+        <w:br w:type="page"/>
+      </w:r>
+    </w:p>
+    <w:p>
+      <w:pPr>
+        <w:spacing w:after="0" w:line="240" w:lineRule="auto"/>
+      </w:pPr>
+      <w:r>
+        <w:lastRenderedPageBreak/>
+        <w:t>----Mockups im Ordner Entwurf----</w:t>
+      </w:r>
+    </w:p>
+    <w:p>
+      <w:pPr>
+        <w:spacing w:after="0" w:line="240" w:lineRule="auto"/>
+      </w:pPr>
+      <w:r>
+        <w:br w:type="page"/>
+      </w:r>
+    </w:p>
+    <w:p>
+      <w:pPr>
+        <w:spacing w:after="0" w:line="240" w:lineRule="auto"/>
         <w:rPr>
           <w:rFonts w:ascii="OCR A Extended" w:hAnsi="OCR A Extended" w:cs="OCR A Extended"/>
           <w:caps/>
@@ -4169,11 +4211,64 @@
         </w:rPr>
       </w:pPr>
       <w:r>
-        <w:t>----Mockups im Ordner Entwurf----</w:t>
+        <w:rPr>
+          <w:noProof/>
+        </w:rPr>
+        <w:lastRenderedPageBreak/>
+        <w:drawing>
+          <wp:inline distT="0" distB="0" distL="0" distR="0">
+            <wp:extent cx="5748655" cy="4953635"/>
+            <wp:effectExtent l="0" t="0" r="4445" b="0"/>
+            <wp:docPr id="1" name="Grafik 1"/>
+            <wp:cNvGraphicFramePr>
+              <a:graphicFrameLocks xmlns:a="http://schemas.openxmlformats.org/drawingml/2006/main" noChangeAspect="1"/>
+            </wp:cNvGraphicFramePr>
+            <a:graphic xmlns:a="http://schemas.openxmlformats.org/drawingml/2006/main">
+              <a:graphicData uri="http://schemas.openxmlformats.org/drawingml/2006/picture">
+                <pic:pic xmlns:pic="http://schemas.openxmlformats.org/drawingml/2006/picture">
+                  <pic:nvPicPr>
+                    <pic:cNvPr id="0" name="Picture 1"/>
+                    <pic:cNvPicPr>
+                      <a:picLocks noChangeAspect="1" noChangeArrowheads="1"/>
+                    </pic:cNvPicPr>
+                  </pic:nvPicPr>
+                  <pic:blipFill>
+                    <a:blip r:embed="rId11">
+                      <a:extLst>
+                        <a:ext uri="{28A0092B-C50C-407E-A947-70E740481C1C}">
+                          <a14:useLocalDpi xmlns:a14="http://schemas.microsoft.com/office/drawing/2010/main" val="0"/>
+                        </a:ext>
+                      </a:extLst>
+                    </a:blip>
+                    <a:srcRect/>
+                    <a:stretch>
+                      <a:fillRect/>
+                    </a:stretch>
+                  </pic:blipFill>
+                  <pic:spPr bwMode="auto">
+                    <a:xfrm>
+                      <a:off x="0" y="0"/>
+                      <a:ext cx="5748655" cy="4953635"/>
+                    </a:xfrm>
+                    <a:prstGeom prst="rect">
+                      <a:avLst/>
+                    </a:prstGeom>
+                    <a:noFill/>
+                    <a:ln>
+                      <a:noFill/>
+                    </a:ln>
+                  </pic:spPr>
+                </pic:pic>
+              </a:graphicData>
+            </a:graphic>
+          </wp:inline>
+        </w:drawing>
       </w:r>
       <w:r>
         <w:br w:type="page"/>
       </w:r>
+      <w:bookmarkStart w:id="5" w:name="_GoBack"/>
+      <w:bookmarkEnd w:id="5"/>
     </w:p>
     <w:p>
       <w:pPr>
@@ -4362,7 +4457,7 @@
                     <pic:cNvPicPr/>
                   </pic:nvPicPr>
                   <pic:blipFill>
-                    <a:blip r:embed="rId10" cstate="print">
+                    <a:blip r:embed="rId12" cstate="print">
                       <a:extLst>
                         <a:ext uri="{28A0092B-C50C-407E-A947-70E740481C1C}">
                           <a14:useLocalDpi xmlns:a14="http://schemas.microsoft.com/office/drawing/2010/main" val="0"/>
@@ -4396,8 +4491,8 @@
       </w:r>
     </w:p>
     <w:sectPr>
-      <w:footerReference w:type="default" r:id="rId11"/>
-      <w:footerReference w:type="first" r:id="rId12"/>
+      <w:footerReference w:type="default" r:id="rId13"/>
+      <w:footerReference w:type="first" r:id="rId14"/>
       <w:pgSz w:w="11906" w:h="16838"/>
       <w:pgMar w:top="2268" w:right="1418" w:bottom="851" w:left="1418" w:header="1418" w:footer="454" w:gutter="0"/>
       <w:pgNumType w:start="0"/>
@@ -6785,6 +6880,18 @@
       <w:shd w:val="clear" w:color="auto" w:fill="E6E6E6"/>
     </w:rPr>
   </w:style>
+  <w:style w:type="character" w:styleId="NichtaufgelsteErwhnung">
+    <w:name w:val="Unresolved Mention"/>
+    <w:basedOn w:val="Absatz-Standardschriftart"/>
+    <w:uiPriority w:val="99"/>
+    <w:semiHidden/>
+    <w:unhideWhenUsed/>
+    <w:rsid w:val="004A1452"/>
+    <w:rPr>
+      <w:color w:val="605E5C"/>
+      <w:shd w:val="clear" w:color="auto" w:fill="E1DFDD"/>
+    </w:rPr>
+  </w:style>
 </w:styles>
 </file>
 
@@ -7088,7 +7195,7 @@
 </file>
 
 <file path=customXml/itemProps1.xml><?xml version="1.0" encoding="utf-8"?>
-<ds:datastoreItem xmlns:ds="http://schemas.openxmlformats.org/officeDocument/2006/customXml" ds:itemID="{16875FCD-4537-4F05-961A-E2C47FBC02EB}">
+<ds:datastoreItem xmlns:ds="http://schemas.openxmlformats.org/officeDocument/2006/customXml" ds:itemID="{981F4536-2C2B-4973-8A39-D222754EAB0D}">
   <ds:schemaRefs>
     <ds:schemaRef ds:uri="http://schemas.openxmlformats.org/officeDocument/2006/bibliography"/>
   </ds:schemaRefs>

</xml_diff>